<commit_message>
add qr code cutout generator
</commit_message>
<xml_diff>
--- a/public/cutout-template.docx
+++ b/public/cutout-template.docx
@@ -34,7 +34,8 @@
           <w:p>
             <w:pPr>
               <w:pStyle w:val="Normal"/>
-              <w:widowControl/>
+              <w:widowControl w:val="false"/>
+              <w:suppressAutoHyphens w:val="true"/>
               <w:spacing w:lineRule="auto" w:line="240" w:before="0" w:after="0"/>
               <w:jc w:val="left"/>
               <w:rPr>
@@ -53,7 +54,27 @@
                 <w:szCs w:val="22"/>
                 <w:lang w:val="en-US" w:eastAsia="en-US" w:bidi="ar-SA"/>
               </w:rPr>
-              <w:t>{{slot_1}}</w:t>
+              <w:t>{{slot_</w:t>
+            </w:r>
+            <w:r>
+              <w:rPr>
+                <w:rFonts w:eastAsia="Calibri" w:cs=""/>
+                <w:kern w:val="0"/>
+                <w:sz w:val="22"/>
+                <w:szCs w:val="22"/>
+                <w:lang w:val="en-US" w:eastAsia="en-US" w:bidi="ar-SA"/>
+              </w:rPr>
+              <w:t>0</w:t>
+            </w:r>
+            <w:r>
+              <w:rPr>
+                <w:rFonts w:eastAsia="Calibri" w:cs=""/>
+                <w:kern w:val="0"/>
+                <w:sz w:val="22"/>
+                <w:szCs w:val="22"/>
+                <w:lang w:val="en-US" w:eastAsia="en-US" w:bidi="ar-SA"/>
+              </w:rPr>
+              <w:t>}}</w:t>
             </w:r>
           </w:p>
         </w:tc>
@@ -65,7 +86,8 @@
           <w:p>
             <w:pPr>
               <w:pStyle w:val="Normal"/>
-              <w:widowControl/>
+              <w:widowControl w:val="false"/>
+              <w:suppressAutoHyphens w:val="true"/>
               <w:spacing w:lineRule="auto" w:line="240" w:before="0" w:after="0"/>
               <w:jc w:val="left"/>
               <w:rPr>
@@ -84,7 +106,27 @@
                 <w:szCs w:val="22"/>
                 <w:lang w:val="en-US" w:eastAsia="en-US" w:bidi="ar-SA"/>
               </w:rPr>
-              <w:t>{{slot_2}}</w:t>
+              <w:t>{{slot_</w:t>
+            </w:r>
+            <w:r>
+              <w:rPr>
+                <w:rFonts w:eastAsia="Calibri" w:cs=""/>
+                <w:kern w:val="0"/>
+                <w:sz w:val="22"/>
+                <w:szCs w:val="22"/>
+                <w:lang w:val="en-US" w:eastAsia="en-US" w:bidi="ar-SA"/>
+              </w:rPr>
+              <w:t>1</w:t>
+            </w:r>
+            <w:r>
+              <w:rPr>
+                <w:rFonts w:eastAsia="Calibri" w:cs=""/>
+                <w:kern w:val="0"/>
+                <w:sz w:val="22"/>
+                <w:szCs w:val="22"/>
+                <w:lang w:val="en-US" w:eastAsia="en-US" w:bidi="ar-SA"/>
+              </w:rPr>
+              <w:t>}}</w:t>
             </w:r>
           </w:p>
         </w:tc>
@@ -101,7 +143,8 @@
           <w:p>
             <w:pPr>
               <w:pStyle w:val="Normal"/>
-              <w:widowControl/>
+              <w:widowControl w:val="false"/>
+              <w:suppressAutoHyphens w:val="true"/>
               <w:spacing w:lineRule="auto" w:line="240" w:before="0" w:after="0"/>
               <w:jc w:val="left"/>
               <w:rPr>
@@ -120,7 +163,27 @@
                 <w:szCs w:val="22"/>
                 <w:lang w:val="en-US" w:eastAsia="en-US" w:bidi="ar-SA"/>
               </w:rPr>
-              <w:t>{{slot_3}}</w:t>
+              <w:t>{{slot_</w:t>
+            </w:r>
+            <w:r>
+              <w:rPr>
+                <w:rFonts w:eastAsia="Calibri" w:cs=""/>
+                <w:kern w:val="0"/>
+                <w:sz w:val="22"/>
+                <w:szCs w:val="22"/>
+                <w:lang w:val="en-US" w:eastAsia="en-US" w:bidi="ar-SA"/>
+              </w:rPr>
+              <w:t>2</w:t>
+            </w:r>
+            <w:r>
+              <w:rPr>
+                <w:rFonts w:eastAsia="Calibri" w:cs=""/>
+                <w:kern w:val="0"/>
+                <w:sz w:val="22"/>
+                <w:szCs w:val="22"/>
+                <w:lang w:val="en-US" w:eastAsia="en-US" w:bidi="ar-SA"/>
+              </w:rPr>
+              <w:t>}}</w:t>
             </w:r>
           </w:p>
         </w:tc>
@@ -132,7 +195,8 @@
           <w:p>
             <w:pPr>
               <w:pStyle w:val="Normal"/>
-              <w:widowControl/>
+              <w:widowControl w:val="false"/>
+              <w:suppressAutoHyphens w:val="true"/>
               <w:spacing w:lineRule="auto" w:line="240" w:before="0" w:after="0"/>
               <w:jc w:val="left"/>
               <w:rPr>
@@ -151,7 +215,27 @@
                 <w:szCs w:val="22"/>
                 <w:lang w:val="en-US" w:eastAsia="en-US" w:bidi="ar-SA"/>
               </w:rPr>
-              <w:t>{{slot_4}}</w:t>
+              <w:t>{{slot_</w:t>
+            </w:r>
+            <w:r>
+              <w:rPr>
+                <w:rFonts w:eastAsia="Calibri" w:cs=""/>
+                <w:kern w:val="0"/>
+                <w:sz w:val="22"/>
+                <w:szCs w:val="22"/>
+                <w:lang w:val="en-US" w:eastAsia="en-US" w:bidi="ar-SA"/>
+              </w:rPr>
+              <w:t>3</w:t>
+            </w:r>
+            <w:r>
+              <w:rPr>
+                <w:rFonts w:eastAsia="Calibri" w:cs=""/>
+                <w:kern w:val="0"/>
+                <w:sz w:val="22"/>
+                <w:szCs w:val="22"/>
+                <w:lang w:val="en-US" w:eastAsia="en-US" w:bidi="ar-SA"/>
+              </w:rPr>
+              <w:t>}}</w:t>
             </w:r>
           </w:p>
         </w:tc>
@@ -168,7 +252,8 @@
           <w:p>
             <w:pPr>
               <w:pStyle w:val="Normal"/>
-              <w:widowControl/>
+              <w:widowControl w:val="false"/>
+              <w:suppressAutoHyphens w:val="true"/>
               <w:spacing w:lineRule="auto" w:line="240" w:before="0" w:after="0"/>
               <w:jc w:val="left"/>
               <w:rPr>
@@ -187,7 +272,27 @@
                 <w:szCs w:val="22"/>
                 <w:lang w:val="en-US" w:eastAsia="en-US" w:bidi="ar-SA"/>
               </w:rPr>
-              <w:t>{{slot_5}}</w:t>
+              <w:t>{{slot_</w:t>
+            </w:r>
+            <w:r>
+              <w:rPr>
+                <w:rFonts w:eastAsia="Calibri" w:cs=""/>
+                <w:kern w:val="0"/>
+                <w:sz w:val="22"/>
+                <w:szCs w:val="22"/>
+                <w:lang w:val="en-US" w:eastAsia="en-US" w:bidi="ar-SA"/>
+              </w:rPr>
+              <w:t>4</w:t>
+            </w:r>
+            <w:r>
+              <w:rPr>
+                <w:rFonts w:eastAsia="Calibri" w:cs=""/>
+                <w:kern w:val="0"/>
+                <w:sz w:val="22"/>
+                <w:szCs w:val="22"/>
+                <w:lang w:val="en-US" w:eastAsia="en-US" w:bidi="ar-SA"/>
+              </w:rPr>
+              <w:t>}}</w:t>
             </w:r>
           </w:p>
         </w:tc>
@@ -199,7 +304,8 @@
           <w:p>
             <w:pPr>
               <w:pStyle w:val="Normal"/>
-              <w:widowControl/>
+              <w:widowControl w:val="false"/>
+              <w:suppressAutoHyphens w:val="true"/>
               <w:spacing w:lineRule="auto" w:line="240" w:before="0" w:after="0"/>
               <w:jc w:val="left"/>
               <w:rPr>
@@ -218,7 +324,27 @@
                 <w:szCs w:val="22"/>
                 <w:lang w:val="en-US" w:eastAsia="en-US" w:bidi="ar-SA"/>
               </w:rPr>
-              <w:t>{{slot_6}}</w:t>
+              <w:t>{{slot_</w:t>
+            </w:r>
+            <w:r>
+              <w:rPr>
+                <w:rFonts w:eastAsia="Calibri" w:cs=""/>
+                <w:kern w:val="0"/>
+                <w:sz w:val="22"/>
+                <w:szCs w:val="22"/>
+                <w:lang w:val="en-US" w:eastAsia="en-US" w:bidi="ar-SA"/>
+              </w:rPr>
+              <w:t>5</w:t>
+            </w:r>
+            <w:r>
+              <w:rPr>
+                <w:rFonts w:eastAsia="Calibri" w:cs=""/>
+                <w:kern w:val="0"/>
+                <w:sz w:val="22"/>
+                <w:szCs w:val="22"/>
+                <w:lang w:val="en-US" w:eastAsia="en-US" w:bidi="ar-SA"/>
+              </w:rPr>
+              <w:t>}}</w:t>
             </w:r>
           </w:p>
         </w:tc>
@@ -693,6 +819,7 @@
     <w:qFormat/>
     <w:pPr>
       <w:widowControl/>
+      <w:suppressAutoHyphens w:val="true"/>
       <w:bidi w:val="0"/>
       <w:spacing w:lineRule="auto" w:line="259" w:before="0" w:after="160"/>
       <w:jc w:val="left"/>

</xml_diff>